<commit_message>
feat(mail): update templates (#2401)
* Update templates

* update meta données courrier.json

* fix(modeles): update docx

* fix data request / limit

* fix template rupture_periode_d-essai_employeur

Co-authored-by: Lionel <lionel@lumographe.fr>
</commit_message>
<xml_diff>
--- a/packages/code-du-travail-data/dataset/courrier-type/docx/reclamation_des_documents_de_fin_de_contrat.docx
+++ b/packages/code-du-travail-data/dataset/courrier-type/docx/reclamation_des_documents_de_fin_de_contrat.docx
@@ -31,10 +31,7 @@
         <w:pStyle w:val="destinataire"/>
       </w:pPr>
       <w:r>
-        <w:t>« </w:t>
-      </w:r>
-      <w:r>
-        <w:t>Société »</w:t>
+        <w:t>« Société »</w:t>
       </w:r>
     </w:p>
     <w:p>
@@ -42,7 +39,12 @@
         <w:pStyle w:val="destinataire"/>
       </w:pPr>
       <w:r>
-        <w:t>« Prénom Nom du représentant »</w:t>
+        <w:t xml:space="preserve">« Prénom Nom du </w:t>
+      </w:r>
+      <w:bookmarkStart w:id="0" w:name="_GoBack"/>
+      <w:bookmarkEnd w:id="0"/>
+      <w:r>
+        <w:t>représentant »</w:t>
       </w:r>
     </w:p>
     <w:p>
@@ -84,35 +86,26 @@
         <w:pStyle w:val="expediteur"/>
       </w:pPr>
       <w:r>
+        <w:t xml:space="preserve"> « Lettre </w:t>
+      </w:r>
+      <w:r>
+        <w:t xml:space="preserve">recommandée avec accusé de réception n° 1A XXX </w:t>
+      </w:r>
+      <w:proofErr w:type="spellStart"/>
+      <w:r>
+        <w:t>XXX</w:t>
+      </w:r>
+      <w:proofErr w:type="spellEnd"/>
+      <w:r>
         <w:t xml:space="preserve"> </w:t>
       </w:r>
-      <w:r>
-        <w:t>« </w:t>
-      </w:r>
-      <w:r>
-        <w:t xml:space="preserve">Lettre recommandée avec accusé de réception n° 1A XXX </w:t>
-      </w:r>
       <w:proofErr w:type="spellStart"/>
       <w:r>
         <w:t>XXX</w:t>
       </w:r>
       <w:proofErr w:type="spellEnd"/>
       <w:r>
-        <w:t xml:space="preserve"> </w:t>
-      </w:r>
-      <w:proofErr w:type="spellStart"/>
-      <w:r>
-        <w:t>XXX</w:t>
-      </w:r>
-      <w:proofErr w:type="spellEnd"/>
-      <w:r>
-        <w:t xml:space="preserve"> X/ Lettre remise en main propre contre décharge</w:t>
-      </w:r>
-      <w:r>
-        <w:t>/courriel/ courrier simple</w:t>
-      </w:r>
-      <w:r>
-        <w:t> »</w:t>
+        <w:t xml:space="preserve"> X/ Lettre remise en main propre contre décharge/courriel/ courrier simple »</w:t>
       </w:r>
     </w:p>
     <w:p>
@@ -132,10 +125,7 @@
         <w:t xml:space="preserve">À </w:t>
       </w:r>
       <w:r>
-        <w:t>« lieu </w:t>
-      </w:r>
-      <w:r>
-        <w:t>»</w:t>
+        <w:t>« lieu »</w:t>
       </w:r>
       <w:r>
         <w:rPr>
@@ -167,11 +157,6 @@
     <w:p>
       <w:pPr>
         <w:pStyle w:val="Titre"/>
-        <w:rPr>
-          <w:rFonts w:ascii="Open Sans" w:hAnsi="Open Sans"/>
-          <w:sz w:val="24"/>
-          <w:szCs w:val="24"/>
-        </w:rPr>
       </w:pPr>
       <w:r>
         <w:rPr>
@@ -190,8 +175,9 @@
           <w:sz w:val="24"/>
           <w:szCs w:val="24"/>
         </w:rPr>
-        <w:t>:</w:t>
-      </w:r>
+        <w:t xml:space="preserve">: </w:t>
+      </w:r>
+      <w:proofErr w:type="spellStart"/>
       <w:r>
         <w:rPr>
           <w:rFonts w:ascii="Open Sans" w:hAnsi="Open Sans" w:cs="Arial"/>
@@ -199,9 +185,9 @@
           <w:sz w:val="24"/>
           <w:szCs w:val="24"/>
         </w:rPr>
-        <w:t xml:space="preserve"> </w:t>
-      </w:r>
-      <w:proofErr w:type="spellStart"/>
+        <w:t>Réclamation</w:t>
+      </w:r>
+      <w:proofErr w:type="spellEnd"/>
       <w:r>
         <w:rPr>
           <w:rFonts w:ascii="Open Sans" w:hAnsi="Open Sans" w:cs="Arial"/>
@@ -209,9 +195,9 @@
           <w:sz w:val="24"/>
           <w:szCs w:val="24"/>
         </w:rPr>
-        <w:t>Réclamation</w:t>
-      </w:r>
-      <w:proofErr w:type="spellEnd"/>
+        <w:t xml:space="preserve"> des documents de fin de </w:t>
+      </w:r>
+      <w:proofErr w:type="spellStart"/>
       <w:r>
         <w:rPr>
           <w:rFonts w:ascii="Open Sans" w:hAnsi="Open Sans" w:cs="Arial"/>
@@ -219,16 +205,6 @@
           <w:sz w:val="24"/>
           <w:szCs w:val="24"/>
         </w:rPr>
-        <w:t xml:space="preserve"> des documents de fin de </w:t>
-      </w:r>
-      <w:proofErr w:type="spellStart"/>
-      <w:r>
-        <w:rPr>
-          <w:rFonts w:ascii="Open Sans" w:hAnsi="Open Sans" w:cs="Arial"/>
-          <w:b w:val="0"/>
-          <w:sz w:val="24"/>
-          <w:szCs w:val="24"/>
-        </w:rPr>
         <w:t>contrat</w:t>
       </w:r>
       <w:proofErr w:type="spellEnd"/>
@@ -245,9 +221,6 @@
       <w:pPr>
         <w:pStyle w:val="CorpsA"/>
         <w:jc w:val="both"/>
-        <w:rPr>
-          <w:rFonts w:ascii="Open Sans" w:hAnsi="Open Sans"/>
-        </w:rPr>
       </w:pPr>
       <w:r>
         <w:rPr>
@@ -272,22 +245,23 @@
           <w:rFonts w:ascii="Open Sans" w:hAnsi="Open Sans" w:cs="Arial"/>
         </w:rPr>
       </w:pPr>
-      <w:bookmarkStart w:id="0" w:name="_GoBack"/>
-      <w:bookmarkEnd w:id="0"/>
     </w:p>
     <w:p>
       <w:pPr>
         <w:pStyle w:val="Corps"/>
         <w:jc w:val="both"/>
-        <w:rPr>
-          <w:rFonts w:ascii="Open Sans" w:hAnsi="Open Sans"/>
-        </w:rPr>
       </w:pPr>
       <w:r>
         <w:rPr>
           <w:rFonts w:ascii="Open Sans" w:hAnsi="Open Sans" w:cs="Arial"/>
         </w:rPr>
-        <w:t xml:space="preserve">Mon contrat de travail a pris fin le </w:t>
+        <w:t xml:space="preserve">Mon contrat de travail </w:t>
+      </w:r>
+      <w:r>
+        <w:rPr>
+          <w:rFonts w:ascii="Open Sans" w:hAnsi="Open Sans" w:cs="Arial"/>
+        </w:rPr>
+        <w:t xml:space="preserve">a pris fin le </w:t>
       </w:r>
       <w:r>
         <w:rPr>
@@ -305,49 +279,31 @@
         </w:rPr>
         <w:t>.</w:t>
       </w:r>
+      <w:r>
+        <w:rPr>
+          <w:rFonts w:ascii="Open Sans" w:hAnsi="Open Sans"/>
+        </w:rPr>
+        <w:t xml:space="preserve">  </w:t>
+      </w:r>
     </w:p>
     <w:p>
       <w:pPr>
         <w:pStyle w:val="Corps"/>
         <w:jc w:val="both"/>
-        <w:rPr>
-          <w:rFonts w:ascii="Open Sans" w:hAnsi="Open Sans" w:cs="Arial"/>
-          <w:i/>
-          <w:iCs/>
-          <w:color w:val="3F6797"/>
-        </w:rPr>
-      </w:pPr>
-    </w:p>
-    <w:p>
-      <w:pPr>
-        <w:pStyle w:val="Corps"/>
-        <w:jc w:val="both"/>
+      </w:pPr>
+      <w:r>
         <w:rPr>
           <w:rFonts w:ascii="Open Sans" w:hAnsi="Open Sans"/>
         </w:rPr>
-      </w:pPr>
-      <w:r>
-        <w:rPr>
-          <w:rFonts w:ascii="Open Sans" w:hAnsi="Open Sans" w:cs="Arial"/>
-        </w:rPr>
-        <w:t>Or, à ce jour, je n’ai pas encore reçu les documents de fin de contrat :</w:t>
-      </w:r>
-    </w:p>
-    <w:p>
-      <w:pPr>
-        <w:pStyle w:val="Corps"/>
-        <w:jc w:val="both"/>
-        <w:rPr>
-          <w:rFonts w:ascii="Open Sans" w:hAnsi="Open Sans" w:cs="Arial"/>
-        </w:rPr>
-      </w:pPr>
+        <w:t>Les documents ne m’ont toujours pas été remis :</w:t>
+      </w:r>
     </w:p>
     <w:p>
       <w:pPr>
         <w:pStyle w:val="expediteur"/>
         <w:numPr>
           <w:ilvl w:val="0"/>
-          <w:numId w:val="3"/>
+          <w:numId w:val="1"/>
         </w:numPr>
       </w:pPr>
       <w:r>
@@ -359,7 +315,7 @@
         <w:pStyle w:val="expediteur"/>
         <w:numPr>
           <w:ilvl w:val="0"/>
-          <w:numId w:val="3"/>
+          <w:numId w:val="1"/>
         </w:numPr>
       </w:pPr>
       <w:r>
@@ -371,7 +327,7 @@
         <w:pStyle w:val="expediteur"/>
         <w:numPr>
           <w:ilvl w:val="0"/>
-          <w:numId w:val="3"/>
+          <w:numId w:val="1"/>
         </w:numPr>
       </w:pPr>
       <w:r>
@@ -392,15 +348,18 @@
       <w:pPr>
         <w:pStyle w:val="Corps"/>
         <w:jc w:val="both"/>
-        <w:rPr>
-          <w:rFonts w:ascii="Open Sans" w:hAnsi="Open Sans"/>
-        </w:rPr>
       </w:pPr>
       <w:r>
         <w:rPr>
           <w:rFonts w:ascii="Open Sans" w:hAnsi="Open Sans" w:cs="Arial"/>
         </w:rPr>
-        <w:t xml:space="preserve">Par la présente, je vous mets donc en demeure de me faire parvenir ces documents dans un délai de 8 jours à compter de la date d’envoi du présent courrier. </w:t>
+        <w:t xml:space="preserve">Par la présente, je vous mets donc en demeure de délivrer ces documents, ou m’indiquer </w:t>
+      </w:r>
+      <w:r>
+        <w:rPr>
+          <w:rFonts w:ascii="Open Sans" w:hAnsi="Open Sans" w:cs="Arial"/>
+        </w:rPr>
+        <w:t xml:space="preserve">les modalités de tenue à disposition de ces documents, (ou de me les faire parvenir si vous le souhaitez) un délai de 8 jours à compter de la date d’envoi du présent courrier. </w:t>
       </w:r>
     </w:p>
     <w:p>
@@ -417,9 +376,6 @@
       <w:pPr>
         <w:pStyle w:val="Corps"/>
         <w:jc w:val="both"/>
-        <w:rPr>
-          <w:rFonts w:ascii="Open Sans" w:hAnsi="Open Sans"/>
-        </w:rPr>
       </w:pPr>
       <w:r>
         <w:rPr>
@@ -432,7 +388,13 @@
         <w:rPr>
           <w:rFonts w:ascii="Open Sans" w:eastAsia="Arial Unicode MS" w:hAnsi="Open Sans" w:cs="Arial"/>
         </w:rPr>
-        <w:t>défaut, je me verrai dans l’obligation de saisir le Conseil des Prud’hommes pour obtenir régularisation et réparation du préjudice subi</w:t>
+        <w:t xml:space="preserve">défaut, je me verrai dans l’obligation de saisir le Conseil des Prud’hommes </w:t>
+      </w:r>
+      <w:r>
+        <w:rPr>
+          <w:rFonts w:ascii="Open Sans" w:eastAsia="Arial Unicode MS" w:hAnsi="Open Sans" w:cs="Arial"/>
+        </w:rPr>
+        <w:t>pour obtenir régularisation et réparation du préjudice subi</w:t>
       </w:r>
       <w:r>
         <w:rPr>
@@ -454,11 +416,6 @@
     <w:p>
       <w:pPr>
         <w:pStyle w:val="Citation"/>
-        <w:rPr>
-          <w:color w:val="323E4F" w:themeColor="text2" w:themeShade="BF"/>
-          <w:szCs w:val="24"/>
-          <w:lang w:val="en-US" w:eastAsia="en-US"/>
-        </w:rPr>
       </w:pPr>
       <w:r>
         <w:t>[Facultatif]</w:t>
@@ -467,9 +424,6 @@
     <w:p>
       <w:pPr>
         <w:pStyle w:val="Corps"/>
-        <w:rPr>
-          <w:rFonts w:ascii="Open Sans" w:hAnsi="Open Sans"/>
-        </w:rPr>
       </w:pPr>
       <w:r>
         <w:rPr>
@@ -491,9 +445,6 @@
       <w:pPr>
         <w:pStyle w:val="Corps"/>
         <w:jc w:val="both"/>
-        <w:rPr>
-          <w:rFonts w:ascii="Open Sans" w:hAnsi="Open Sans"/>
-        </w:rPr>
       </w:pPr>
       <w:r>
         <w:rPr>
@@ -506,14 +457,21 @@
           <w:rFonts w:ascii="Open Sans" w:eastAsia="Arial Unicode MS" w:hAnsi="Open Sans" w:cs="Arial"/>
           <w:color w:val="4D73B8"/>
         </w:rPr>
-        <w:t>« Madame / Monsieur</w:t>
-      </w:r>
-      <w:bookmarkStart w:id="1" w:name="__DdeLink__2720_1685986494"/>
+        <w:t>« Madame / Mon</w:t>
+      </w:r>
       <w:r>
         <w:rPr>
           <w:rFonts w:ascii="Open Sans" w:eastAsia="Arial Unicode MS" w:hAnsi="Open Sans" w:cs="Arial"/>
           <w:color w:val="4D73B8"/>
         </w:rPr>
+        <w:t>sieur</w:t>
+      </w:r>
+      <w:bookmarkStart w:id="1" w:name="__DdeLink__2720_1685986494"/>
+      <w:r>
+        <w:rPr>
+          <w:rFonts w:ascii="Open Sans" w:eastAsia="Arial Unicode MS" w:hAnsi="Open Sans" w:cs="Arial"/>
+          <w:color w:val="4D73B8"/>
+        </w:rPr>
         <w:t> »</w:t>
       </w:r>
       <w:bookmarkEnd w:id="1"/>
@@ -536,13 +494,7 @@
         <w:pStyle w:val="destinataire"/>
       </w:pPr>
       <w:r>
-        <w:t xml:space="preserve">« Prénom </w:t>
-      </w:r>
-      <w:r>
-        <w:t>et nom</w:t>
-      </w:r>
-      <w:r>
-        <w:t xml:space="preserve"> du salarié »</w:t>
+        <w:t>« Prénom et nom du salarié »</w:t>
       </w:r>
     </w:p>
     <w:p>
@@ -559,8 +511,6 @@
       <w:pgSz w:w="11906" w:h="16838"/>
       <w:pgMar w:top="1417" w:right="1417" w:bottom="1417" w:left="1417" w:header="708" w:footer="708" w:gutter="0"/>
       <w:cols w:space="720"/>
-      <w:formProt w:val="0"/>
-      <w:docGrid w:linePitch="240" w:charSpace="-6145"/>
     </w:sectPr>
   </w:body>
 </w:document>
@@ -627,505 +577,111 @@
 <file path=word/numbering.xml><?xml version="1.0" encoding="utf-8"?>
 <w:numbering xmlns:wpc="http://schemas.microsoft.com/office/word/2010/wordprocessingCanvas" xmlns:cx="http://schemas.microsoft.com/office/drawing/2014/chartex" xmlns:cx1="http://schemas.microsoft.com/office/drawing/2015/9/8/chartex" xmlns:mc="http://schemas.openxmlformats.org/markup-compatibility/2006" xmlns:o="urn:schemas-microsoft-com:office:office" xmlns:r="http://schemas.openxmlformats.org/officeDocument/2006/relationships" xmlns:m="http://schemas.openxmlformats.org/officeDocument/2006/math" xmlns:v="urn:schemas-microsoft-com:vml" xmlns:wp14="http://schemas.microsoft.com/office/word/2010/wordprocessingDrawing" xmlns:wp="http://schemas.openxmlformats.org/drawingml/2006/wordprocessingDrawing" xmlns:w10="urn:schemas-microsoft-com:office:word" xmlns:w="http://schemas.openxmlformats.org/wordprocessingml/2006/main" xmlns:w14="http://schemas.microsoft.com/office/word/2010/wordml" xmlns:w15="http://schemas.microsoft.com/office/word/2012/wordml" xmlns:w16se="http://schemas.microsoft.com/office/word/2015/wordml/symex" xmlns:wpg="http://schemas.microsoft.com/office/word/2010/wordprocessingGroup" xmlns:wpi="http://schemas.microsoft.com/office/word/2010/wordprocessingInk" xmlns:wne="http://schemas.microsoft.com/office/word/2006/wordml" xmlns:wps="http://schemas.microsoft.com/office/word/2010/wordprocessingShape" mc:Ignorable="w14 w15 w16se wp14">
   <w:abstractNum w:abstractNumId="0" w15:restartNumberingAfterBreak="0">
-    <w:nsid w:val="1DCD0A36"/>
+    <w:nsid w:val="622874DB"/>
     <w:multiLevelType w:val="multilevel"/>
-    <w:tmpl w:val="E45893C2"/>
+    <w:tmpl w:val="9C68CB1C"/>
     <w:lvl w:ilvl="0">
-      <w:start w:val="1"/>
-      <w:numFmt w:val="none"/>
-      <w:suff w:val="nothing"/>
-      <w:lvlText w:val=""/>
+      <w:numFmt w:val="bullet"/>
+      <w:lvlText w:val=""/>
       <w:lvlJc w:val="left"/>
       <w:pPr>
-        <w:ind w:left="0" w:firstLine="0"/>
-      </w:pPr>
-    </w:lvl>
-    <w:lvl w:ilvl="1">
-      <w:start w:val="1"/>
-      <w:numFmt w:val="none"/>
-      <w:suff w:val="nothing"/>
-      <w:lvlText w:val=""/>
-      <w:lvlJc w:val="left"/>
-      <w:pPr>
-        <w:ind w:left="0" w:firstLine="0"/>
-      </w:pPr>
-    </w:lvl>
-    <w:lvl w:ilvl="2">
-      <w:start w:val="1"/>
-      <w:numFmt w:val="none"/>
-      <w:suff w:val="nothing"/>
-      <w:lvlText w:val=""/>
-      <w:lvlJc w:val="left"/>
-      <w:pPr>
-        <w:ind w:left="0" w:firstLine="0"/>
-      </w:pPr>
-    </w:lvl>
-    <w:lvl w:ilvl="3">
-      <w:start w:val="1"/>
-      <w:numFmt w:val="none"/>
-      <w:suff w:val="nothing"/>
-      <w:lvlText w:val=""/>
-      <w:lvlJc w:val="left"/>
-      <w:pPr>
-        <w:ind w:left="0" w:firstLine="0"/>
-      </w:pPr>
-    </w:lvl>
-    <w:lvl w:ilvl="4">
-      <w:start w:val="1"/>
-      <w:numFmt w:val="none"/>
-      <w:suff w:val="nothing"/>
-      <w:lvlText w:val=""/>
-      <w:lvlJc w:val="left"/>
-      <w:pPr>
-        <w:ind w:left="0" w:firstLine="0"/>
-      </w:pPr>
-    </w:lvl>
-    <w:lvl w:ilvl="5">
-      <w:start w:val="1"/>
-      <w:numFmt w:val="none"/>
-      <w:suff w:val="nothing"/>
-      <w:lvlText w:val=""/>
-      <w:lvlJc w:val="left"/>
-      <w:pPr>
-        <w:ind w:left="0" w:firstLine="0"/>
-      </w:pPr>
-    </w:lvl>
-    <w:lvl w:ilvl="6">
-      <w:start w:val="1"/>
-      <w:numFmt w:val="none"/>
-      <w:suff w:val="nothing"/>
-      <w:lvlText w:val=""/>
-      <w:lvlJc w:val="left"/>
-      <w:pPr>
-        <w:ind w:left="0" w:firstLine="0"/>
-      </w:pPr>
-    </w:lvl>
-    <w:lvl w:ilvl="7">
-      <w:start w:val="1"/>
-      <w:numFmt w:val="none"/>
-      <w:suff w:val="nothing"/>
-      <w:lvlText w:val=""/>
-      <w:lvlJc w:val="left"/>
-      <w:pPr>
-        <w:ind w:left="0" w:firstLine="0"/>
-      </w:pPr>
-    </w:lvl>
-    <w:lvl w:ilvl="8">
-      <w:start w:val="1"/>
-      <w:numFmt w:val="none"/>
-      <w:suff w:val="nothing"/>
-      <w:lvlText w:val=""/>
-      <w:lvlJc w:val="left"/>
-      <w:pPr>
-        <w:ind w:left="0" w:firstLine="0"/>
-      </w:pPr>
-    </w:lvl>
-  </w:abstractNum>
-  <w:abstractNum w:abstractNumId="1" w15:restartNumberingAfterBreak="0">
-    <w:nsid w:val="471818CF"/>
-    <w:multiLevelType w:val="multilevel"/>
-    <w:tmpl w:val="E610B3DA"/>
-    <w:lvl w:ilvl="0">
-      <w:start w:val="1"/>
-      <w:numFmt w:val="bullet"/>
-      <w:lvlText w:val="-"/>
-      <w:lvlJc w:val="left"/>
-      <w:pPr>
-        <w:tabs>
-          <w:tab w:val="num" w:pos="708"/>
-        </w:tabs>
         <w:ind w:left="720" w:hanging="360"/>
       </w:pPr>
       <w:rPr>
-        <w:rFonts w:ascii="Times New Roman" w:hAnsi="Times New Roman" w:cs="Times New Roman" w:hint="default"/>
-        <w:b w:val="0"/>
-        <w:bCs w:val="0"/>
-        <w:i w:val="0"/>
-        <w:iCs w:val="0"/>
-        <w:caps w:val="0"/>
-        <w:smallCaps w:val="0"/>
-        <w:strike w:val="0"/>
-        <w:dstrike w:val="0"/>
-        <w:outline w:val="0"/>
-        <w:emboss w:val="0"/>
-        <w:imprint w:val="0"/>
-        <w:spacing w:val="0"/>
-        <w:w w:val="100"/>
-        <w:position w:val="0"/>
-        <w:sz w:val="24"/>
-        <w:vertAlign w:val="baseline"/>
+        <w:rFonts w:ascii="Symbol" w:hAnsi="Symbol"/>
       </w:rPr>
     </w:lvl>
     <w:lvl w:ilvl="1">
-      <w:start w:val="1"/>
       <w:numFmt w:val="bullet"/>
       <w:lvlText w:val="o"/>
       <w:lvlJc w:val="left"/>
       <w:pPr>
-        <w:tabs>
-          <w:tab w:val="num" w:pos="1416"/>
-        </w:tabs>
-        <w:ind w:left="1428" w:hanging="348"/>
+        <w:ind w:left="1440" w:hanging="360"/>
       </w:pPr>
       <w:rPr>
-        <w:rFonts w:ascii="Times New Roman" w:hAnsi="Times New Roman" w:cs="Times New Roman" w:hint="default"/>
-        <w:b w:val="0"/>
-        <w:bCs w:val="0"/>
-        <w:i w:val="0"/>
-        <w:iCs w:val="0"/>
-        <w:caps w:val="0"/>
-        <w:smallCaps w:val="0"/>
-        <w:strike w:val="0"/>
-        <w:dstrike w:val="0"/>
-        <w:outline w:val="0"/>
-        <w:emboss w:val="0"/>
-        <w:imprint w:val="0"/>
-        <w:spacing w:val="0"/>
-        <w:w w:val="100"/>
-        <w:position w:val="0"/>
-        <w:sz w:val="24"/>
-        <w:vertAlign w:val="baseline"/>
+        <w:rFonts w:ascii="Courier New" w:hAnsi="Courier New" w:cs="Courier New"/>
       </w:rPr>
     </w:lvl>
     <w:lvl w:ilvl="2">
-      <w:start w:val="1"/>
       <w:numFmt w:val="bullet"/>
-      <w:lvlText w:val="▪"/>
+      <w:lvlText w:val=""/>
       <w:lvlJc w:val="left"/>
       <w:pPr>
-        <w:tabs>
-          <w:tab w:val="num" w:pos="2124"/>
-        </w:tabs>
-        <w:ind w:left="2136" w:hanging="336"/>
+        <w:ind w:left="2160" w:hanging="360"/>
       </w:pPr>
       <w:rPr>
-        <w:rFonts w:ascii="Times New Roman" w:hAnsi="Times New Roman" w:cs="Times New Roman" w:hint="default"/>
-        <w:b w:val="0"/>
-        <w:bCs w:val="0"/>
-        <w:i w:val="0"/>
-        <w:iCs w:val="0"/>
-        <w:caps w:val="0"/>
-        <w:smallCaps w:val="0"/>
-        <w:strike w:val="0"/>
-        <w:dstrike w:val="0"/>
-        <w:outline w:val="0"/>
-        <w:emboss w:val="0"/>
-        <w:imprint w:val="0"/>
-        <w:spacing w:val="0"/>
-        <w:w w:val="100"/>
-        <w:position w:val="0"/>
-        <w:sz w:val="24"/>
-        <w:vertAlign w:val="baseline"/>
+        <w:rFonts w:ascii="Wingdings" w:hAnsi="Wingdings"/>
       </w:rPr>
     </w:lvl>
     <w:lvl w:ilvl="3">
-      <w:start w:val="1"/>
       <w:numFmt w:val="bullet"/>
-      <w:lvlText w:val="•"/>
+      <w:lvlText w:val=""/>
       <w:lvlJc w:val="left"/>
       <w:pPr>
-        <w:tabs>
-          <w:tab w:val="num" w:pos="2832"/>
-        </w:tabs>
-        <w:ind w:left="2844" w:hanging="324"/>
+        <w:ind w:left="2880" w:hanging="360"/>
       </w:pPr>
       <w:rPr>
-        <w:rFonts w:ascii="Times New Roman" w:hAnsi="Times New Roman" w:cs="Times New Roman" w:hint="default"/>
-        <w:b w:val="0"/>
-        <w:bCs w:val="0"/>
-        <w:i w:val="0"/>
-        <w:iCs w:val="0"/>
-        <w:caps w:val="0"/>
-        <w:smallCaps w:val="0"/>
-        <w:strike w:val="0"/>
-        <w:dstrike w:val="0"/>
-        <w:outline w:val="0"/>
-        <w:emboss w:val="0"/>
-        <w:imprint w:val="0"/>
-        <w:spacing w:val="0"/>
-        <w:w w:val="100"/>
-        <w:position w:val="0"/>
-        <w:sz w:val="24"/>
-        <w:vertAlign w:val="baseline"/>
+        <w:rFonts w:ascii="Symbol" w:hAnsi="Symbol"/>
       </w:rPr>
     </w:lvl>
     <w:lvl w:ilvl="4">
-      <w:start w:val="1"/>
       <w:numFmt w:val="bullet"/>
       <w:lvlText w:val="o"/>
       <w:lvlJc w:val="left"/>
       <w:pPr>
-        <w:tabs>
-          <w:tab w:val="num" w:pos="3540"/>
-        </w:tabs>
-        <w:ind w:left="3552" w:hanging="312"/>
+        <w:ind w:left="3600" w:hanging="360"/>
       </w:pPr>
       <w:rPr>
-        <w:rFonts w:ascii="Times New Roman" w:hAnsi="Times New Roman" w:cs="Times New Roman" w:hint="default"/>
-        <w:b w:val="0"/>
-        <w:bCs w:val="0"/>
-        <w:i w:val="0"/>
-        <w:iCs w:val="0"/>
-        <w:caps w:val="0"/>
-        <w:smallCaps w:val="0"/>
-        <w:strike w:val="0"/>
-        <w:dstrike w:val="0"/>
-        <w:outline w:val="0"/>
-        <w:emboss w:val="0"/>
-        <w:imprint w:val="0"/>
-        <w:spacing w:val="0"/>
-        <w:w w:val="100"/>
-        <w:position w:val="0"/>
-        <w:sz w:val="24"/>
-        <w:vertAlign w:val="baseline"/>
+        <w:rFonts w:ascii="Courier New" w:hAnsi="Courier New" w:cs="Courier New"/>
       </w:rPr>
     </w:lvl>
     <w:lvl w:ilvl="5">
-      <w:start w:val="1"/>
       <w:numFmt w:val="bullet"/>
-      <w:lvlText w:val="▪"/>
+      <w:lvlText w:val=""/>
       <w:lvlJc w:val="left"/>
       <w:pPr>
-        <w:tabs>
-          <w:tab w:val="num" w:pos="4248"/>
-        </w:tabs>
-        <w:ind w:left="4260" w:hanging="300"/>
+        <w:ind w:left="4320" w:hanging="360"/>
       </w:pPr>
       <w:rPr>
-        <w:rFonts w:ascii="Times New Roman" w:hAnsi="Times New Roman" w:cs="Times New Roman" w:hint="default"/>
-        <w:b w:val="0"/>
-        <w:bCs w:val="0"/>
-        <w:i w:val="0"/>
-        <w:iCs w:val="0"/>
-        <w:caps w:val="0"/>
-        <w:smallCaps w:val="0"/>
-        <w:strike w:val="0"/>
-        <w:dstrike w:val="0"/>
-        <w:outline w:val="0"/>
-        <w:emboss w:val="0"/>
-        <w:imprint w:val="0"/>
-        <w:spacing w:val="0"/>
-        <w:w w:val="100"/>
-        <w:position w:val="0"/>
-        <w:sz w:val="24"/>
-        <w:vertAlign w:val="baseline"/>
+        <w:rFonts w:ascii="Wingdings" w:hAnsi="Wingdings"/>
       </w:rPr>
     </w:lvl>
     <w:lvl w:ilvl="6">
-      <w:start w:val="1"/>
       <w:numFmt w:val="bullet"/>
-      <w:lvlText w:val="•"/>
+      <w:lvlText w:val=""/>
       <w:lvlJc w:val="left"/>
       <w:pPr>
-        <w:tabs>
-          <w:tab w:val="num" w:pos="4956"/>
-        </w:tabs>
-        <w:ind w:left="4968" w:hanging="288"/>
+        <w:ind w:left="5040" w:hanging="360"/>
       </w:pPr>
       <w:rPr>
-        <w:rFonts w:ascii="Times New Roman" w:hAnsi="Times New Roman" w:cs="Times New Roman" w:hint="default"/>
-        <w:b w:val="0"/>
-        <w:bCs w:val="0"/>
-        <w:i w:val="0"/>
-        <w:iCs w:val="0"/>
-        <w:caps w:val="0"/>
-        <w:smallCaps w:val="0"/>
-        <w:strike w:val="0"/>
-        <w:dstrike w:val="0"/>
-        <w:outline w:val="0"/>
-        <w:emboss w:val="0"/>
-        <w:imprint w:val="0"/>
-        <w:spacing w:val="0"/>
-        <w:w w:val="100"/>
-        <w:position w:val="0"/>
-        <w:sz w:val="24"/>
-        <w:vertAlign w:val="baseline"/>
+        <w:rFonts w:ascii="Symbol" w:hAnsi="Symbol"/>
       </w:rPr>
     </w:lvl>
     <w:lvl w:ilvl="7">
-      <w:start w:val="1"/>
       <w:numFmt w:val="bullet"/>
       <w:lvlText w:val="o"/>
       <w:lvlJc w:val="left"/>
       <w:pPr>
-        <w:tabs>
-          <w:tab w:val="num" w:pos="5664"/>
-        </w:tabs>
-        <w:ind w:left="5676" w:hanging="276"/>
+        <w:ind w:left="5760" w:hanging="360"/>
       </w:pPr>
       <w:rPr>
-        <w:rFonts w:ascii="Times New Roman" w:hAnsi="Times New Roman" w:cs="Times New Roman" w:hint="default"/>
-        <w:b w:val="0"/>
-        <w:bCs w:val="0"/>
-        <w:i w:val="0"/>
-        <w:iCs w:val="0"/>
-        <w:caps w:val="0"/>
-        <w:smallCaps w:val="0"/>
-        <w:strike w:val="0"/>
-        <w:dstrike w:val="0"/>
-        <w:outline w:val="0"/>
-        <w:emboss w:val="0"/>
-        <w:imprint w:val="0"/>
-        <w:spacing w:val="0"/>
-        <w:w w:val="100"/>
-        <w:position w:val="0"/>
-        <w:sz w:val="24"/>
-        <w:vertAlign w:val="baseline"/>
+        <w:rFonts w:ascii="Courier New" w:hAnsi="Courier New" w:cs="Courier New"/>
       </w:rPr>
     </w:lvl>
     <w:lvl w:ilvl="8">
-      <w:start w:val="1"/>
-      <w:numFmt w:val="bullet"/>
-      <w:lvlText w:val="▪"/>
-      <w:lvlJc w:val="left"/>
-      <w:pPr>
-        <w:tabs>
-          <w:tab w:val="num" w:pos="6372"/>
-        </w:tabs>
-        <w:ind w:left="6384" w:hanging="264"/>
-      </w:pPr>
-      <w:rPr>
-        <w:rFonts w:ascii="Times New Roman" w:hAnsi="Times New Roman" w:cs="Times New Roman" w:hint="default"/>
-        <w:b w:val="0"/>
-        <w:bCs w:val="0"/>
-        <w:i w:val="0"/>
-        <w:iCs w:val="0"/>
-        <w:caps w:val="0"/>
-        <w:smallCaps w:val="0"/>
-        <w:strike w:val="0"/>
-        <w:dstrike w:val="0"/>
-        <w:outline w:val="0"/>
-        <w:emboss w:val="0"/>
-        <w:imprint w:val="0"/>
-        <w:spacing w:val="0"/>
-        <w:w w:val="100"/>
-        <w:position w:val="0"/>
-        <w:sz w:val="24"/>
-        <w:vertAlign w:val="baseline"/>
-      </w:rPr>
-    </w:lvl>
-  </w:abstractNum>
-  <w:abstractNum w:abstractNumId="2" w15:restartNumberingAfterBreak="0">
-    <w:nsid w:val="63D408DE"/>
-    <w:multiLevelType w:val="hybridMultilevel"/>
-    <w:tmpl w:val="A1D879CA"/>
-    <w:lvl w:ilvl="0" w:tplc="040C0001">
-      <w:start w:val="1"/>
-      <w:numFmt w:val="bullet"/>
-      <w:lvlText w:val=""/>
-      <w:lvlJc w:val="left"/>
-      <w:pPr>
-        <w:ind w:left="720" w:hanging="360"/>
-      </w:pPr>
-      <w:rPr>
-        <w:rFonts w:ascii="Symbol" w:hAnsi="Symbol" w:hint="default"/>
-      </w:rPr>
-    </w:lvl>
-    <w:lvl w:ilvl="1" w:tplc="040C0003" w:tentative="1">
-      <w:start w:val="1"/>
-      <w:numFmt w:val="bullet"/>
-      <w:lvlText w:val="o"/>
-      <w:lvlJc w:val="left"/>
-      <w:pPr>
-        <w:ind w:left="1440" w:hanging="360"/>
-      </w:pPr>
-      <w:rPr>
-        <w:rFonts w:ascii="Courier New" w:hAnsi="Courier New" w:cs="Courier New" w:hint="default"/>
-      </w:rPr>
-    </w:lvl>
-    <w:lvl w:ilvl="2" w:tplc="040C0005" w:tentative="1">
-      <w:start w:val="1"/>
       <w:numFmt w:val="bullet"/>
       <w:lvlText w:val=""/>
       <w:lvlJc w:val="left"/>
       <w:pPr>
-        <w:ind w:left="2160" w:hanging="360"/>
+        <w:ind w:left="6480" w:hanging="360"/>
       </w:pPr>
       <w:rPr>
-        <w:rFonts w:ascii="Wingdings" w:hAnsi="Wingdings" w:hint="default"/>
-      </w:rPr>
-    </w:lvl>
-    <w:lvl w:ilvl="3" w:tplc="040C0001" w:tentative="1">
-      <w:start w:val="1"/>
-      <w:numFmt w:val="bullet"/>
-      <w:lvlText w:val=""/>
-      <w:lvlJc w:val="left"/>
-      <w:pPr>
-        <w:ind w:left="2880" w:hanging="360"/>
-      </w:pPr>
-      <w:rPr>
-        <w:rFonts w:ascii="Symbol" w:hAnsi="Symbol" w:hint="default"/>
-      </w:rPr>
-    </w:lvl>
-    <w:lvl w:ilvl="4" w:tplc="040C0003" w:tentative="1">
-      <w:start w:val="1"/>
-      <w:numFmt w:val="bullet"/>
-      <w:lvlText w:val="o"/>
-      <w:lvlJc w:val="left"/>
-      <w:pPr>
-        <w:ind w:left="3600" w:hanging="360"/>
-      </w:pPr>
-      <w:rPr>
-        <w:rFonts w:ascii="Courier New" w:hAnsi="Courier New" w:cs="Courier New" w:hint="default"/>
-      </w:rPr>
-    </w:lvl>
-    <w:lvl w:ilvl="5" w:tplc="040C0005" w:tentative="1">
-      <w:start w:val="1"/>
-      <w:numFmt w:val="bullet"/>
-      <w:lvlText w:val=""/>
-      <w:lvlJc w:val="left"/>
-      <w:pPr>
-        <w:ind w:left="4320" w:hanging="360"/>
-      </w:pPr>
-      <w:rPr>
-        <w:rFonts w:ascii="Wingdings" w:hAnsi="Wingdings" w:hint="default"/>
-      </w:rPr>
-    </w:lvl>
-    <w:lvl w:ilvl="6" w:tplc="040C0001" w:tentative="1">
-      <w:start w:val="1"/>
-      <w:numFmt w:val="bullet"/>
-      <w:lvlText w:val=""/>
-      <w:lvlJc w:val="left"/>
-      <w:pPr>
-        <w:ind w:left="5040" w:hanging="360"/>
-      </w:pPr>
-      <w:rPr>
-        <w:rFonts w:ascii="Symbol" w:hAnsi="Symbol" w:hint="default"/>
-      </w:rPr>
-    </w:lvl>
-    <w:lvl w:ilvl="7" w:tplc="040C0003" w:tentative="1">
-      <w:start w:val="1"/>
-      <w:numFmt w:val="bullet"/>
-      <w:lvlText w:val="o"/>
-      <w:lvlJc w:val="left"/>
-      <w:pPr>
-        <w:ind w:left="5760" w:hanging="360"/>
-      </w:pPr>
-      <w:rPr>
-        <w:rFonts w:ascii="Courier New" w:hAnsi="Courier New" w:cs="Courier New" w:hint="default"/>
-      </w:rPr>
-    </w:lvl>
-    <w:lvl w:ilvl="8" w:tplc="040C0005" w:tentative="1">
-      <w:start w:val="1"/>
-      <w:numFmt w:val="bullet"/>
-      <w:lvlText w:val=""/>
-      <w:lvlJc w:val="left"/>
-      <w:pPr>
-        <w:ind w:left="6480" w:hanging="360"/>
-      </w:pPr>
-      <w:rPr>
-        <w:rFonts w:ascii="Wingdings" w:hAnsi="Wingdings" w:hint="default"/>
+        <w:rFonts w:ascii="Wingdings" w:hAnsi="Wingdings"/>
       </w:rPr>
     </w:lvl>
   </w:abstractNum>
   <w:num w:numId="1">
-    <w:abstractNumId w:val="1"/>
-  </w:num>
-  <w:num w:numId="2">
     <w:abstractNumId w:val="0"/>
-  </w:num>
-  <w:num w:numId="3">
-    <w:abstractNumId w:val="2"/>
   </w:num>
 </w:numbering>
 </file>
@@ -1139,7 +695,12 @@
         <w:lang w:val="fr-FR" w:eastAsia="fr-FR" w:bidi="ar-SA"/>
       </w:rPr>
     </w:rPrDefault>
-    <w:pPrDefault/>
+    <w:pPrDefault>
+      <w:pPr>
+        <w:autoSpaceDN w:val="0"/>
+        <w:textAlignment w:val="baseline"/>
+      </w:pPr>
+    </w:pPrDefault>
   </w:docDefaults>
   <w:latentStyles w:defLockedState="0" w:defUIPriority="99" w:defSemiHidden="0" w:defUnhideWhenUsed="0" w:defQFormat="0" w:count="371">
     <w:lsdException w:name="Normal" w:uiPriority="0" w:qFormat="1"/>
@@ -1516,7 +1077,9 @@
   </w:latentStyles>
   <w:style w:type="paragraph" w:default="1" w:styleId="Normal">
     <w:name w:val="Normal"/>
-    <w:qFormat/>
+    <w:pPr>
+      <w:suppressAutoHyphens/>
+    </w:pPr>
     <w:rPr>
       <w:color w:val="00000A"/>
       <w:sz w:val="24"/>
@@ -1559,7 +1122,6 @@
   </w:style>
   <w:style w:type="character" w:customStyle="1" w:styleId="ListLabel1">
     <w:name w:val="ListLabel 1"/>
-    <w:qFormat/>
     <w:rPr>
       <w:rFonts w:eastAsia="Times New Roman" w:cs="Times New Roman"/>
       <w:b w:val="0"/>
@@ -1570,9 +1132,7 @@
       <w:smallCaps w:val="0"/>
       <w:strike w:val="0"/>
       <w:dstrike w:val="0"/>
-      <w:outline w:val="0"/>
-      <w:emboss w:val="0"/>
-      <w:imprint w:val="0"/>
+      <w:color w:val="auto"/>
       <w:spacing w:val="0"/>
       <w:w w:val="100"/>
       <w:position w:val="0"/>
@@ -1582,7 +1142,6 @@
   </w:style>
   <w:style w:type="character" w:customStyle="1" w:styleId="ListLabel2">
     <w:name w:val="ListLabel 2"/>
-    <w:qFormat/>
     <w:rPr>
       <w:rFonts w:eastAsia="Times New Roman" w:cs="Times New Roman"/>
       <w:b w:val="0"/>
@@ -1593,9 +1152,7 @@
       <w:smallCaps w:val="0"/>
       <w:strike w:val="0"/>
       <w:dstrike w:val="0"/>
-      <w:outline w:val="0"/>
-      <w:emboss w:val="0"/>
-      <w:imprint w:val="0"/>
+      <w:color w:val="auto"/>
       <w:spacing w:val="0"/>
       <w:w w:val="100"/>
       <w:position w:val="0"/>
@@ -1605,7 +1162,6 @@
   </w:style>
   <w:style w:type="character" w:customStyle="1" w:styleId="ListLabel3">
     <w:name w:val="ListLabel 3"/>
-    <w:qFormat/>
     <w:rPr>
       <w:rFonts w:eastAsia="Times New Roman" w:cs="Times New Roman"/>
       <w:b w:val="0"/>
@@ -1616,9 +1172,7 @@
       <w:smallCaps w:val="0"/>
       <w:strike w:val="0"/>
       <w:dstrike w:val="0"/>
-      <w:outline w:val="0"/>
-      <w:emboss w:val="0"/>
-      <w:imprint w:val="0"/>
+      <w:color w:val="auto"/>
       <w:spacing w:val="0"/>
       <w:w w:val="100"/>
       <w:position w:val="0"/>
@@ -1628,7 +1182,6 @@
   </w:style>
   <w:style w:type="character" w:customStyle="1" w:styleId="ListLabel4">
     <w:name w:val="ListLabel 4"/>
-    <w:qFormat/>
     <w:rPr>
       <w:rFonts w:eastAsia="Times New Roman" w:cs="Times New Roman"/>
       <w:b w:val="0"/>
@@ -1639,9 +1192,7 @@
       <w:smallCaps w:val="0"/>
       <w:strike w:val="0"/>
       <w:dstrike w:val="0"/>
-      <w:outline w:val="0"/>
-      <w:emboss w:val="0"/>
-      <w:imprint w:val="0"/>
+      <w:color w:val="auto"/>
       <w:spacing w:val="0"/>
       <w:w w:val="100"/>
       <w:position w:val="0"/>
@@ -1651,7 +1202,6 @@
   </w:style>
   <w:style w:type="character" w:customStyle="1" w:styleId="ListLabel5">
     <w:name w:val="ListLabel 5"/>
-    <w:qFormat/>
     <w:rPr>
       <w:rFonts w:eastAsia="Times New Roman" w:cs="Times New Roman"/>
       <w:b w:val="0"/>
@@ -1662,9 +1212,7 @@
       <w:smallCaps w:val="0"/>
       <w:strike w:val="0"/>
       <w:dstrike w:val="0"/>
-      <w:outline w:val="0"/>
-      <w:emboss w:val="0"/>
-      <w:imprint w:val="0"/>
+      <w:color w:val="auto"/>
       <w:spacing w:val="0"/>
       <w:w w:val="100"/>
       <w:position w:val="0"/>
@@ -1674,7 +1222,6 @@
   </w:style>
   <w:style w:type="character" w:customStyle="1" w:styleId="ListLabel6">
     <w:name w:val="ListLabel 6"/>
-    <w:qFormat/>
     <w:rPr>
       <w:rFonts w:eastAsia="Times New Roman" w:cs="Times New Roman"/>
       <w:b w:val="0"/>
@@ -1685,9 +1232,7 @@
       <w:smallCaps w:val="0"/>
       <w:strike w:val="0"/>
       <w:dstrike w:val="0"/>
-      <w:outline w:val="0"/>
-      <w:emboss w:val="0"/>
-      <w:imprint w:val="0"/>
+      <w:color w:val="auto"/>
       <w:spacing w:val="0"/>
       <w:w w:val="100"/>
       <w:position w:val="0"/>
@@ -1697,7 +1242,6 @@
   </w:style>
   <w:style w:type="character" w:customStyle="1" w:styleId="ListLabel7">
     <w:name w:val="ListLabel 7"/>
-    <w:qFormat/>
     <w:rPr>
       <w:rFonts w:eastAsia="Times New Roman" w:cs="Times New Roman"/>
       <w:b w:val="0"/>
@@ -1708,9 +1252,7 @@
       <w:smallCaps w:val="0"/>
       <w:strike w:val="0"/>
       <w:dstrike w:val="0"/>
-      <w:outline w:val="0"/>
-      <w:emboss w:val="0"/>
-      <w:imprint w:val="0"/>
+      <w:color w:val="auto"/>
       <w:spacing w:val="0"/>
       <w:w w:val="100"/>
       <w:position w:val="0"/>
@@ -1720,7 +1262,6 @@
   </w:style>
   <w:style w:type="character" w:customStyle="1" w:styleId="ListLabel8">
     <w:name w:val="ListLabel 8"/>
-    <w:qFormat/>
     <w:rPr>
       <w:rFonts w:eastAsia="Times New Roman" w:cs="Times New Roman"/>
       <w:b w:val="0"/>
@@ -1731,9 +1272,7 @@
       <w:smallCaps w:val="0"/>
       <w:strike w:val="0"/>
       <w:dstrike w:val="0"/>
-      <w:outline w:val="0"/>
-      <w:emboss w:val="0"/>
-      <w:imprint w:val="0"/>
+      <w:color w:val="auto"/>
       <w:spacing w:val="0"/>
       <w:w w:val="100"/>
       <w:position w:val="0"/>
@@ -1743,7 +1282,6 @@
   </w:style>
   <w:style w:type="character" w:customStyle="1" w:styleId="ListLabel9">
     <w:name w:val="ListLabel 9"/>
-    <w:qFormat/>
     <w:rPr>
       <w:rFonts w:eastAsia="Times New Roman" w:cs="Times New Roman"/>
       <w:b w:val="0"/>
@@ -1754,9 +1292,7 @@
       <w:smallCaps w:val="0"/>
       <w:strike w:val="0"/>
       <w:dstrike w:val="0"/>
-      <w:outline w:val="0"/>
-      <w:emboss w:val="0"/>
-      <w:imprint w:val="0"/>
+      <w:color w:val="auto"/>
       <w:spacing w:val="0"/>
       <w:w w:val="100"/>
       <w:position w:val="0"/>
@@ -1766,7 +1302,6 @@
   </w:style>
   <w:style w:type="character" w:customStyle="1" w:styleId="ListLabel10">
     <w:name w:val="ListLabel 10"/>
-    <w:qFormat/>
     <w:rPr>
       <w:rFonts w:ascii="Arial" w:eastAsia="Times New Roman" w:hAnsi="Arial" w:cs="Times New Roman"/>
       <w:b w:val="0"/>
@@ -1777,9 +1312,7 @@
       <w:smallCaps w:val="0"/>
       <w:strike w:val="0"/>
       <w:dstrike w:val="0"/>
-      <w:outline w:val="0"/>
-      <w:emboss w:val="0"/>
-      <w:imprint w:val="0"/>
+      <w:color w:val="auto"/>
       <w:spacing w:val="0"/>
       <w:w w:val="100"/>
       <w:position w:val="0"/>
@@ -1789,7 +1322,6 @@
   </w:style>
   <w:style w:type="character" w:customStyle="1" w:styleId="ListLabel11">
     <w:name w:val="ListLabel 11"/>
-    <w:qFormat/>
     <w:rPr>
       <w:rFonts w:eastAsia="Times New Roman" w:cs="Times New Roman"/>
       <w:b w:val="0"/>
@@ -1800,9 +1332,7 @@
       <w:smallCaps w:val="0"/>
       <w:strike w:val="0"/>
       <w:dstrike w:val="0"/>
-      <w:outline w:val="0"/>
-      <w:emboss w:val="0"/>
-      <w:imprint w:val="0"/>
+      <w:color w:val="auto"/>
       <w:spacing w:val="0"/>
       <w:w w:val="100"/>
       <w:position w:val="0"/>
@@ -1812,7 +1342,6 @@
   </w:style>
   <w:style w:type="character" w:customStyle="1" w:styleId="ListLabel12">
     <w:name w:val="ListLabel 12"/>
-    <w:qFormat/>
     <w:rPr>
       <w:rFonts w:eastAsia="Times New Roman" w:cs="Times New Roman"/>
       <w:b w:val="0"/>
@@ -1823,9 +1352,7 @@
       <w:smallCaps w:val="0"/>
       <w:strike w:val="0"/>
       <w:dstrike w:val="0"/>
-      <w:outline w:val="0"/>
-      <w:emboss w:val="0"/>
-      <w:imprint w:val="0"/>
+      <w:color w:val="auto"/>
       <w:spacing w:val="0"/>
       <w:w w:val="100"/>
       <w:position w:val="0"/>
@@ -1835,7 +1362,6 @@
   </w:style>
   <w:style w:type="character" w:customStyle="1" w:styleId="ListLabel13">
     <w:name w:val="ListLabel 13"/>
-    <w:qFormat/>
     <w:rPr>
       <w:rFonts w:eastAsia="Times New Roman" w:cs="Times New Roman"/>
       <w:b w:val="0"/>
@@ -1846,9 +1372,7 @@
       <w:smallCaps w:val="0"/>
       <w:strike w:val="0"/>
       <w:dstrike w:val="0"/>
-      <w:outline w:val="0"/>
-      <w:emboss w:val="0"/>
-      <w:imprint w:val="0"/>
+      <w:color w:val="auto"/>
       <w:spacing w:val="0"/>
       <w:w w:val="100"/>
       <w:position w:val="0"/>
@@ -1858,7 +1382,6 @@
   </w:style>
   <w:style w:type="character" w:customStyle="1" w:styleId="ListLabel14">
     <w:name w:val="ListLabel 14"/>
-    <w:qFormat/>
     <w:rPr>
       <w:rFonts w:eastAsia="Times New Roman" w:cs="Times New Roman"/>
       <w:b w:val="0"/>
@@ -1869,9 +1392,7 @@
       <w:smallCaps w:val="0"/>
       <w:strike w:val="0"/>
       <w:dstrike w:val="0"/>
-      <w:outline w:val="0"/>
-      <w:emboss w:val="0"/>
-      <w:imprint w:val="0"/>
+      <w:color w:val="auto"/>
       <w:spacing w:val="0"/>
       <w:w w:val="100"/>
       <w:position w:val="0"/>
@@ -1881,7 +1402,6 @@
   </w:style>
   <w:style w:type="character" w:customStyle="1" w:styleId="ListLabel15">
     <w:name w:val="ListLabel 15"/>
-    <w:qFormat/>
     <w:rPr>
       <w:rFonts w:eastAsia="Times New Roman" w:cs="Times New Roman"/>
       <w:b w:val="0"/>
@@ -1892,9 +1412,7 @@
       <w:smallCaps w:val="0"/>
       <w:strike w:val="0"/>
       <w:dstrike w:val="0"/>
-      <w:outline w:val="0"/>
-      <w:emboss w:val="0"/>
-      <w:imprint w:val="0"/>
+      <w:color w:val="auto"/>
       <w:spacing w:val="0"/>
       <w:w w:val="100"/>
       <w:position w:val="0"/>
@@ -1904,7 +1422,6 @@
   </w:style>
   <w:style w:type="character" w:customStyle="1" w:styleId="ListLabel16">
     <w:name w:val="ListLabel 16"/>
-    <w:qFormat/>
     <w:rPr>
       <w:rFonts w:eastAsia="Times New Roman" w:cs="Times New Roman"/>
       <w:b w:val="0"/>
@@ -1915,9 +1432,7 @@
       <w:smallCaps w:val="0"/>
       <w:strike w:val="0"/>
       <w:dstrike w:val="0"/>
-      <w:outline w:val="0"/>
-      <w:emboss w:val="0"/>
-      <w:imprint w:val="0"/>
+      <w:color w:val="auto"/>
       <w:spacing w:val="0"/>
       <w:w w:val="100"/>
       <w:position w:val="0"/>
@@ -1927,7 +1442,6 @@
   </w:style>
   <w:style w:type="character" w:customStyle="1" w:styleId="ListLabel17">
     <w:name w:val="ListLabel 17"/>
-    <w:qFormat/>
     <w:rPr>
       <w:rFonts w:eastAsia="Times New Roman" w:cs="Times New Roman"/>
       <w:b w:val="0"/>
@@ -1938,9 +1452,7 @@
       <w:smallCaps w:val="0"/>
       <w:strike w:val="0"/>
       <w:dstrike w:val="0"/>
-      <w:outline w:val="0"/>
-      <w:emboss w:val="0"/>
-      <w:imprint w:val="0"/>
+      <w:color w:val="auto"/>
       <w:spacing w:val="0"/>
       <w:w w:val="100"/>
       <w:position w:val="0"/>
@@ -1950,7 +1462,6 @@
   </w:style>
   <w:style w:type="character" w:customStyle="1" w:styleId="ListLabel18">
     <w:name w:val="ListLabel 18"/>
-    <w:qFormat/>
     <w:rPr>
       <w:rFonts w:eastAsia="Times New Roman" w:cs="Times New Roman"/>
       <w:b w:val="0"/>
@@ -1961,9 +1472,7 @@
       <w:smallCaps w:val="0"/>
       <w:strike w:val="0"/>
       <w:dstrike w:val="0"/>
-      <w:outline w:val="0"/>
-      <w:emboss w:val="0"/>
-      <w:imprint w:val="0"/>
+      <w:color w:val="auto"/>
       <w:spacing w:val="0"/>
       <w:w w:val="100"/>
       <w:position w:val="0"/>
@@ -1973,7 +1482,6 @@
   </w:style>
   <w:style w:type="character" w:customStyle="1" w:styleId="ListLabel19">
     <w:name w:val="ListLabel 19"/>
-    <w:qFormat/>
     <w:rPr>
       <w:rFonts w:ascii="Arial" w:hAnsi="Arial" w:cs="Times New Roman"/>
       <w:b w:val="0"/>
@@ -1984,9 +1492,7 @@
       <w:smallCaps w:val="0"/>
       <w:strike w:val="0"/>
       <w:dstrike w:val="0"/>
-      <w:outline w:val="0"/>
-      <w:emboss w:val="0"/>
-      <w:imprint w:val="0"/>
+      <w:color w:val="auto"/>
       <w:spacing w:val="0"/>
       <w:w w:val="100"/>
       <w:position w:val="0"/>
@@ -1996,7 +1502,6 @@
   </w:style>
   <w:style w:type="character" w:customStyle="1" w:styleId="ListLabel20">
     <w:name w:val="ListLabel 20"/>
-    <w:qFormat/>
     <w:rPr>
       <w:rFonts w:cs="Times New Roman"/>
       <w:b w:val="0"/>
@@ -2007,9 +1512,7 @@
       <w:smallCaps w:val="0"/>
       <w:strike w:val="0"/>
       <w:dstrike w:val="0"/>
-      <w:outline w:val="0"/>
-      <w:emboss w:val="0"/>
-      <w:imprint w:val="0"/>
+      <w:color w:val="auto"/>
       <w:spacing w:val="0"/>
       <w:w w:val="100"/>
       <w:position w:val="0"/>
@@ -2019,7 +1522,6 @@
   </w:style>
   <w:style w:type="character" w:customStyle="1" w:styleId="ListLabel21">
     <w:name w:val="ListLabel 21"/>
-    <w:qFormat/>
     <w:rPr>
       <w:rFonts w:cs="Times New Roman"/>
       <w:b w:val="0"/>
@@ -2030,9 +1532,7 @@
       <w:smallCaps w:val="0"/>
       <w:strike w:val="0"/>
       <w:dstrike w:val="0"/>
-      <w:outline w:val="0"/>
-      <w:emboss w:val="0"/>
-      <w:imprint w:val="0"/>
+      <w:color w:val="auto"/>
       <w:spacing w:val="0"/>
       <w:w w:val="100"/>
       <w:position w:val="0"/>
@@ -2042,7 +1542,6 @@
   </w:style>
   <w:style w:type="character" w:customStyle="1" w:styleId="ListLabel22">
     <w:name w:val="ListLabel 22"/>
-    <w:qFormat/>
     <w:rPr>
       <w:rFonts w:cs="Times New Roman"/>
       <w:b w:val="0"/>
@@ -2053,9 +1552,7 @@
       <w:smallCaps w:val="0"/>
       <w:strike w:val="0"/>
       <w:dstrike w:val="0"/>
-      <w:outline w:val="0"/>
-      <w:emboss w:val="0"/>
-      <w:imprint w:val="0"/>
+      <w:color w:val="auto"/>
       <w:spacing w:val="0"/>
       <w:w w:val="100"/>
       <w:position w:val="0"/>
@@ -2065,7 +1562,6 @@
   </w:style>
   <w:style w:type="character" w:customStyle="1" w:styleId="ListLabel23">
     <w:name w:val="ListLabel 23"/>
-    <w:qFormat/>
     <w:rPr>
       <w:rFonts w:cs="Times New Roman"/>
       <w:b w:val="0"/>
@@ -2076,9 +1572,7 @@
       <w:smallCaps w:val="0"/>
       <w:strike w:val="0"/>
       <w:dstrike w:val="0"/>
-      <w:outline w:val="0"/>
-      <w:emboss w:val="0"/>
-      <w:imprint w:val="0"/>
+      <w:color w:val="auto"/>
       <w:spacing w:val="0"/>
       <w:w w:val="100"/>
       <w:position w:val="0"/>
@@ -2088,7 +1582,6 @@
   </w:style>
   <w:style w:type="character" w:customStyle="1" w:styleId="ListLabel24">
     <w:name w:val="ListLabel 24"/>
-    <w:qFormat/>
     <w:rPr>
       <w:rFonts w:cs="Times New Roman"/>
       <w:b w:val="0"/>
@@ -2099,9 +1592,7 @@
       <w:smallCaps w:val="0"/>
       <w:strike w:val="0"/>
       <w:dstrike w:val="0"/>
-      <w:outline w:val="0"/>
-      <w:emboss w:val="0"/>
-      <w:imprint w:val="0"/>
+      <w:color w:val="auto"/>
       <w:spacing w:val="0"/>
       <w:w w:val="100"/>
       <w:position w:val="0"/>
@@ -2111,7 +1602,6 @@
   </w:style>
   <w:style w:type="character" w:customStyle="1" w:styleId="ListLabel25">
     <w:name w:val="ListLabel 25"/>
-    <w:qFormat/>
     <w:rPr>
       <w:rFonts w:cs="Times New Roman"/>
       <w:b w:val="0"/>
@@ -2122,9 +1612,7 @@
       <w:smallCaps w:val="0"/>
       <w:strike w:val="0"/>
       <w:dstrike w:val="0"/>
-      <w:outline w:val="0"/>
-      <w:emboss w:val="0"/>
-      <w:imprint w:val="0"/>
+      <w:color w:val="auto"/>
       <w:spacing w:val="0"/>
       <w:w w:val="100"/>
       <w:position w:val="0"/>
@@ -2134,7 +1622,6 @@
   </w:style>
   <w:style w:type="character" w:customStyle="1" w:styleId="ListLabel26">
     <w:name w:val="ListLabel 26"/>
-    <w:qFormat/>
     <w:rPr>
       <w:rFonts w:cs="Times New Roman"/>
       <w:b w:val="0"/>
@@ -2145,9 +1632,7 @@
       <w:smallCaps w:val="0"/>
       <w:strike w:val="0"/>
       <w:dstrike w:val="0"/>
-      <w:outline w:val="0"/>
-      <w:emboss w:val="0"/>
-      <w:imprint w:val="0"/>
+      <w:color w:val="auto"/>
       <w:spacing w:val="0"/>
       <w:w w:val="100"/>
       <w:position w:val="0"/>
@@ -2157,7 +1642,6 @@
   </w:style>
   <w:style w:type="character" w:customStyle="1" w:styleId="ListLabel27">
     <w:name w:val="ListLabel 27"/>
-    <w:qFormat/>
     <w:rPr>
       <w:rFonts w:cs="Times New Roman"/>
       <w:b w:val="0"/>
@@ -2168,9 +1652,7 @@
       <w:smallCaps w:val="0"/>
       <w:strike w:val="0"/>
       <w:dstrike w:val="0"/>
-      <w:outline w:val="0"/>
-      <w:emboss w:val="0"/>
-      <w:imprint w:val="0"/>
+      <w:color w:val="auto"/>
       <w:spacing w:val="0"/>
       <w:w w:val="100"/>
       <w:position w:val="0"/>
@@ -2180,7 +1662,6 @@
   </w:style>
   <w:style w:type="character" w:customStyle="1" w:styleId="ListLabel28">
     <w:name w:val="ListLabel 28"/>
-    <w:qFormat/>
     <w:rPr>
       <w:rFonts w:ascii="Roboto" w:hAnsi="Roboto" w:cs="Times New Roman"/>
       <w:b w:val="0"/>
@@ -2191,9 +1672,7 @@
       <w:smallCaps w:val="0"/>
       <w:strike w:val="0"/>
       <w:dstrike w:val="0"/>
-      <w:outline w:val="0"/>
-      <w:emboss w:val="0"/>
-      <w:imprint w:val="0"/>
+      <w:color w:val="auto"/>
       <w:spacing w:val="0"/>
       <w:w w:val="100"/>
       <w:position w:val="0"/>
@@ -2203,7 +1682,6 @@
   </w:style>
   <w:style w:type="character" w:customStyle="1" w:styleId="ListLabel29">
     <w:name w:val="ListLabel 29"/>
-    <w:qFormat/>
     <w:rPr>
       <w:rFonts w:cs="Times New Roman"/>
       <w:b w:val="0"/>
@@ -2214,9 +1692,7 @@
       <w:smallCaps w:val="0"/>
       <w:strike w:val="0"/>
       <w:dstrike w:val="0"/>
-      <w:outline w:val="0"/>
-      <w:emboss w:val="0"/>
-      <w:imprint w:val="0"/>
+      <w:color w:val="auto"/>
       <w:spacing w:val="0"/>
       <w:w w:val="100"/>
       <w:position w:val="0"/>
@@ -2226,7 +1702,6 @@
   </w:style>
   <w:style w:type="character" w:customStyle="1" w:styleId="ListLabel30">
     <w:name w:val="ListLabel 30"/>
-    <w:qFormat/>
     <w:rPr>
       <w:rFonts w:cs="Times New Roman"/>
       <w:b w:val="0"/>
@@ -2237,9 +1712,7 @@
       <w:smallCaps w:val="0"/>
       <w:strike w:val="0"/>
       <w:dstrike w:val="0"/>
-      <w:outline w:val="0"/>
-      <w:emboss w:val="0"/>
-      <w:imprint w:val="0"/>
+      <w:color w:val="auto"/>
       <w:spacing w:val="0"/>
       <w:w w:val="100"/>
       <w:position w:val="0"/>
@@ -2249,7 +1722,6 @@
   </w:style>
   <w:style w:type="character" w:customStyle="1" w:styleId="ListLabel31">
     <w:name w:val="ListLabel 31"/>
-    <w:qFormat/>
     <w:rPr>
       <w:rFonts w:cs="Times New Roman"/>
       <w:b w:val="0"/>
@@ -2260,9 +1732,7 @@
       <w:smallCaps w:val="0"/>
       <w:strike w:val="0"/>
       <w:dstrike w:val="0"/>
-      <w:outline w:val="0"/>
-      <w:emboss w:val="0"/>
-      <w:imprint w:val="0"/>
+      <w:color w:val="auto"/>
       <w:spacing w:val="0"/>
       <w:w w:val="100"/>
       <w:position w:val="0"/>
@@ -2272,7 +1742,6 @@
   </w:style>
   <w:style w:type="character" w:customStyle="1" w:styleId="ListLabel32">
     <w:name w:val="ListLabel 32"/>
-    <w:qFormat/>
     <w:rPr>
       <w:rFonts w:cs="Times New Roman"/>
       <w:b w:val="0"/>
@@ -2283,9 +1752,7 @@
       <w:smallCaps w:val="0"/>
       <w:strike w:val="0"/>
       <w:dstrike w:val="0"/>
-      <w:outline w:val="0"/>
-      <w:emboss w:val="0"/>
-      <w:imprint w:val="0"/>
+      <w:color w:val="auto"/>
       <w:spacing w:val="0"/>
       <w:w w:val="100"/>
       <w:position w:val="0"/>
@@ -2295,7 +1762,6 @@
   </w:style>
   <w:style w:type="character" w:customStyle="1" w:styleId="ListLabel33">
     <w:name w:val="ListLabel 33"/>
-    <w:qFormat/>
     <w:rPr>
       <w:rFonts w:cs="Times New Roman"/>
       <w:b w:val="0"/>
@@ -2306,9 +1772,7 @@
       <w:smallCaps w:val="0"/>
       <w:strike w:val="0"/>
       <w:dstrike w:val="0"/>
-      <w:outline w:val="0"/>
-      <w:emboss w:val="0"/>
-      <w:imprint w:val="0"/>
+      <w:color w:val="auto"/>
       <w:spacing w:val="0"/>
       <w:w w:val="100"/>
       <w:position w:val="0"/>
@@ -2318,7 +1782,6 @@
   </w:style>
   <w:style w:type="character" w:customStyle="1" w:styleId="ListLabel34">
     <w:name w:val="ListLabel 34"/>
-    <w:qFormat/>
     <w:rPr>
       <w:rFonts w:cs="Times New Roman"/>
       <w:b w:val="0"/>
@@ -2329,9 +1792,7 @@
       <w:smallCaps w:val="0"/>
       <w:strike w:val="0"/>
       <w:dstrike w:val="0"/>
-      <w:outline w:val="0"/>
-      <w:emboss w:val="0"/>
-      <w:imprint w:val="0"/>
+      <w:color w:val="auto"/>
       <w:spacing w:val="0"/>
       <w:w w:val="100"/>
       <w:position w:val="0"/>
@@ -2341,7 +1802,6 @@
   </w:style>
   <w:style w:type="character" w:customStyle="1" w:styleId="ListLabel35">
     <w:name w:val="ListLabel 35"/>
-    <w:qFormat/>
     <w:rPr>
       <w:rFonts w:cs="Times New Roman"/>
       <w:b w:val="0"/>
@@ -2352,9 +1812,7 @@
       <w:smallCaps w:val="0"/>
       <w:strike w:val="0"/>
       <w:dstrike w:val="0"/>
-      <w:outline w:val="0"/>
-      <w:emboss w:val="0"/>
-      <w:imprint w:val="0"/>
+      <w:color w:val="auto"/>
       <w:spacing w:val="0"/>
       <w:w w:val="100"/>
       <w:position w:val="0"/>
@@ -2364,7 +1822,6 @@
   </w:style>
   <w:style w:type="character" w:customStyle="1" w:styleId="ListLabel36">
     <w:name w:val="ListLabel 36"/>
-    <w:qFormat/>
     <w:rPr>
       <w:rFonts w:cs="Times New Roman"/>
       <w:b w:val="0"/>
@@ -2375,9 +1832,7 @@
       <w:smallCaps w:val="0"/>
       <w:strike w:val="0"/>
       <w:dstrike w:val="0"/>
-      <w:outline w:val="0"/>
-      <w:emboss w:val="0"/>
-      <w:imprint w:val="0"/>
+      <w:color w:val="auto"/>
       <w:spacing w:val="0"/>
       <w:w w:val="100"/>
       <w:position w:val="0"/>
@@ -2387,7 +1842,6 @@
   </w:style>
   <w:style w:type="character" w:customStyle="1" w:styleId="ListLabel37">
     <w:name w:val="ListLabel 37"/>
-    <w:qFormat/>
     <w:rPr>
       <w:rFonts w:ascii="Roboto" w:hAnsi="Roboto" w:cs="Times New Roman"/>
       <w:b w:val="0"/>
@@ -2398,9 +1852,7 @@
       <w:smallCaps w:val="0"/>
       <w:strike w:val="0"/>
       <w:dstrike w:val="0"/>
-      <w:outline w:val="0"/>
-      <w:emboss w:val="0"/>
-      <w:imprint w:val="0"/>
+      <w:color w:val="auto"/>
       <w:spacing w:val="0"/>
       <w:w w:val="100"/>
       <w:position w:val="0"/>
@@ -2410,7 +1862,6 @@
   </w:style>
   <w:style w:type="character" w:customStyle="1" w:styleId="ListLabel38">
     <w:name w:val="ListLabel 38"/>
-    <w:qFormat/>
     <w:rPr>
       <w:rFonts w:cs="Times New Roman"/>
       <w:b w:val="0"/>
@@ -2421,9 +1872,7 @@
       <w:smallCaps w:val="0"/>
       <w:strike w:val="0"/>
       <w:dstrike w:val="0"/>
-      <w:outline w:val="0"/>
-      <w:emboss w:val="0"/>
-      <w:imprint w:val="0"/>
+      <w:color w:val="auto"/>
       <w:spacing w:val="0"/>
       <w:w w:val="100"/>
       <w:position w:val="0"/>
@@ -2433,7 +1882,6 @@
   </w:style>
   <w:style w:type="character" w:customStyle="1" w:styleId="ListLabel39">
     <w:name w:val="ListLabel 39"/>
-    <w:qFormat/>
     <w:rPr>
       <w:rFonts w:cs="Times New Roman"/>
       <w:b w:val="0"/>
@@ -2444,9 +1892,7 @@
       <w:smallCaps w:val="0"/>
       <w:strike w:val="0"/>
       <w:dstrike w:val="0"/>
-      <w:outline w:val="0"/>
-      <w:emboss w:val="0"/>
-      <w:imprint w:val="0"/>
+      <w:color w:val="auto"/>
       <w:spacing w:val="0"/>
       <w:w w:val="100"/>
       <w:position w:val="0"/>
@@ -2456,7 +1902,6 @@
   </w:style>
   <w:style w:type="character" w:customStyle="1" w:styleId="ListLabel40">
     <w:name w:val="ListLabel 40"/>
-    <w:qFormat/>
     <w:rPr>
       <w:rFonts w:cs="Times New Roman"/>
       <w:b w:val="0"/>
@@ -2467,9 +1912,7 @@
       <w:smallCaps w:val="0"/>
       <w:strike w:val="0"/>
       <w:dstrike w:val="0"/>
-      <w:outline w:val="0"/>
-      <w:emboss w:val="0"/>
-      <w:imprint w:val="0"/>
+      <w:color w:val="auto"/>
       <w:spacing w:val="0"/>
       <w:w w:val="100"/>
       <w:position w:val="0"/>
@@ -2479,7 +1922,6 @@
   </w:style>
   <w:style w:type="character" w:customStyle="1" w:styleId="ListLabel41">
     <w:name w:val="ListLabel 41"/>
-    <w:qFormat/>
     <w:rPr>
       <w:rFonts w:cs="Times New Roman"/>
       <w:b w:val="0"/>
@@ -2490,9 +1932,7 @@
       <w:smallCaps w:val="0"/>
       <w:strike w:val="0"/>
       <w:dstrike w:val="0"/>
-      <w:outline w:val="0"/>
-      <w:emboss w:val="0"/>
-      <w:imprint w:val="0"/>
+      <w:color w:val="auto"/>
       <w:spacing w:val="0"/>
       <w:w w:val="100"/>
       <w:position w:val="0"/>
@@ -2502,7 +1942,6 @@
   </w:style>
   <w:style w:type="character" w:customStyle="1" w:styleId="ListLabel42">
     <w:name w:val="ListLabel 42"/>
-    <w:qFormat/>
     <w:rPr>
       <w:rFonts w:cs="Times New Roman"/>
       <w:b w:val="0"/>
@@ -2513,9 +1952,7 @@
       <w:smallCaps w:val="0"/>
       <w:strike w:val="0"/>
       <w:dstrike w:val="0"/>
-      <w:outline w:val="0"/>
-      <w:emboss w:val="0"/>
-      <w:imprint w:val="0"/>
+      <w:color w:val="auto"/>
       <w:spacing w:val="0"/>
       <w:w w:val="100"/>
       <w:position w:val="0"/>
@@ -2525,7 +1962,6 @@
   </w:style>
   <w:style w:type="character" w:customStyle="1" w:styleId="ListLabel43">
     <w:name w:val="ListLabel 43"/>
-    <w:qFormat/>
     <w:rPr>
       <w:rFonts w:cs="Times New Roman"/>
       <w:b w:val="0"/>
@@ -2536,9 +1972,7 @@
       <w:smallCaps w:val="0"/>
       <w:strike w:val="0"/>
       <w:dstrike w:val="0"/>
-      <w:outline w:val="0"/>
-      <w:emboss w:val="0"/>
-      <w:imprint w:val="0"/>
+      <w:color w:val="auto"/>
       <w:spacing w:val="0"/>
       <w:w w:val="100"/>
       <w:position w:val="0"/>
@@ -2548,7 +1982,6 @@
   </w:style>
   <w:style w:type="character" w:customStyle="1" w:styleId="ListLabel44">
     <w:name w:val="ListLabel 44"/>
-    <w:qFormat/>
     <w:rPr>
       <w:rFonts w:cs="Times New Roman"/>
       <w:b w:val="0"/>
@@ -2559,9 +1992,7 @@
       <w:smallCaps w:val="0"/>
       <w:strike w:val="0"/>
       <w:dstrike w:val="0"/>
-      <w:outline w:val="0"/>
-      <w:emboss w:val="0"/>
-      <w:imprint w:val="0"/>
+      <w:color w:val="auto"/>
       <w:spacing w:val="0"/>
       <w:w w:val="100"/>
       <w:position w:val="0"/>
@@ -2571,7 +2002,6 @@
   </w:style>
   <w:style w:type="character" w:customStyle="1" w:styleId="ListLabel45">
     <w:name w:val="ListLabel 45"/>
-    <w:qFormat/>
     <w:rPr>
       <w:rFonts w:cs="Times New Roman"/>
       <w:b w:val="0"/>
@@ -2582,9 +2012,7 @@
       <w:smallCaps w:val="0"/>
       <w:strike w:val="0"/>
       <w:dstrike w:val="0"/>
-      <w:outline w:val="0"/>
-      <w:emboss w:val="0"/>
-      <w:imprint w:val="0"/>
+      <w:color w:val="auto"/>
       <w:spacing w:val="0"/>
       <w:w w:val="100"/>
       <w:position w:val="0"/>
@@ -2596,7 +2024,6 @@
     <w:name w:val="Title"/>
     <w:basedOn w:val="Normal"/>
     <w:next w:val="Corpsdetexte"/>
-    <w:qFormat/>
     <w:pPr>
       <w:keepNext/>
       <w:tabs>
@@ -2641,7 +2068,6 @@
   <w:style w:type="paragraph" w:styleId="Lgende">
     <w:name w:val="caption"/>
     <w:basedOn w:val="Normal"/>
-    <w:qFormat/>
     <w:pPr>
       <w:suppressLineNumbers/>
       <w:spacing w:before="120" w:after="120"/>
@@ -2655,7 +2081,6 @@
   <w:style w:type="paragraph" w:customStyle="1" w:styleId="quotation">
     <w:name w:val="quotation"/>
     <w:basedOn w:val="Normal"/>
-    <w:qFormat/>
     <w:pPr>
       <w:suppressLineNumbers/>
     </w:pPr>
@@ -2665,11 +2090,11 @@
   </w:style>
   <w:style w:type="paragraph" w:customStyle="1" w:styleId="HeaderFooter">
     <w:name w:val="Header &amp; Footer"/>
-    <w:qFormat/>
     <w:pPr>
       <w:tabs>
         <w:tab w:val="right" w:pos="9020"/>
       </w:tabs>
+      <w:suppressAutoHyphens/>
     </w:pPr>
     <w:rPr>
       <w:rFonts w:ascii="Helvetica Neue" w:hAnsi="Helvetica Neue" w:cs="Arial Unicode MS"/>
@@ -2680,8 +2105,9 @@
   </w:style>
   <w:style w:type="paragraph" w:customStyle="1" w:styleId="expediteur">
     <w:name w:val="expediteur"/>
-    <w:qFormat/>
-    <w:rsid w:val="002C78D6"/>
+    <w:pPr>
+      <w:suppressAutoHyphens/>
+    </w:pPr>
     <w:rPr>
       <w:rFonts w:ascii="Open Sans" w:hAnsi="Open Sans" w:cs="Arial"/>
       <w:color w:val="4D73B8"/>
@@ -2691,7 +2117,9 @@
   </w:style>
   <w:style w:type="paragraph" w:customStyle="1" w:styleId="Corps">
     <w:name w:val="Corps"/>
-    <w:qFormat/>
+    <w:pPr>
+      <w:suppressAutoHyphens/>
+    </w:pPr>
     <w:rPr>
       <w:rFonts w:eastAsia="Times New Roman"/>
       <w:color w:val="000000"/>
@@ -2701,9 +2129,8 @@
   </w:style>
   <w:style w:type="paragraph" w:customStyle="1" w:styleId="destinataire">
     <w:name w:val="destinataire"/>
-    <w:qFormat/>
-    <w:rsid w:val="002A09B2"/>
     <w:pPr>
+      <w:suppressAutoHyphens/>
       <w:jc w:val="right"/>
     </w:pPr>
     <w:rPr>
@@ -2716,9 +2143,9 @@
   <w:style w:type="paragraph" w:customStyle="1" w:styleId="info">
     <w:name w:val="info"/>
     <w:next w:val="Corps"/>
-    <w:qFormat/>
     <w:pPr>
       <w:keepNext/>
+      <w:suppressAutoHyphens/>
       <w:jc w:val="center"/>
       <w:outlineLvl w:val="0"/>
     </w:pPr>
@@ -2748,9 +2175,9 @@
   </w:style>
   <w:style w:type="paragraph" w:customStyle="1" w:styleId="CorpsA">
     <w:name w:val="Corps A"/>
-    <w:qFormat/>
     <w:pPr>
       <w:keepNext/>
+      <w:suppressAutoHyphens/>
     </w:pPr>
     <w:rPr>
       <w:rFonts w:eastAsia="Times New Roman"/>
@@ -2771,20 +2198,11 @@
   <w:style w:type="paragraph" w:customStyle="1" w:styleId="Quotations">
     <w:name w:val="Quotations"/>
     <w:basedOn w:val="Normal"/>
-    <w:qFormat/>
-  </w:style>
-  <w:style w:type="numbering" w:customStyle="1" w:styleId="Style1import">
-    <w:name w:val="Style 1 importé"/>
-    <w:qFormat/>
   </w:style>
   <w:style w:type="paragraph" w:styleId="Citation">
     <w:name w:val="Quote"/>
     <w:basedOn w:val="Normal"/>
     <w:next w:val="Normal"/>
-    <w:link w:val="CitationCar"/>
-    <w:uiPriority w:val="29"/>
-    <w:qFormat/>
-    <w:rsid w:val="002C78D6"/>
     <w:pPr>
       <w:ind w:right="862"/>
     </w:pPr>
@@ -2792,7 +2210,7 @@
       <w:rFonts w:ascii="Open Sans" w:hAnsi="Open Sans" w:cs="Arial"/>
       <w:b/>
       <w:i/>
-      <w:color w:val="808080" w:themeColor="background1" w:themeShade="80"/>
+      <w:color w:val="808080"/>
       <w:szCs w:val="22"/>
       <w:lang w:val="fr-FR" w:eastAsia="fr-FR"/>
     </w:rPr>
@@ -2800,14 +2218,11 @@
   <w:style w:type="character" w:customStyle="1" w:styleId="CitationCar">
     <w:name w:val="Citation Car"/>
     <w:basedOn w:val="Policepardfaut"/>
-    <w:link w:val="Citation"/>
-    <w:uiPriority w:val="29"/>
-    <w:rsid w:val="002C78D6"/>
     <w:rPr>
       <w:rFonts w:ascii="Open Sans" w:hAnsi="Open Sans" w:cs="Arial"/>
       <w:b/>
       <w:i/>
-      <w:color w:val="808080" w:themeColor="background1" w:themeShade="80"/>
+      <w:color w:val="808080"/>
       <w:sz w:val="24"/>
       <w:szCs w:val="22"/>
     </w:rPr>

</xml_diff>

<commit_message>
Add files via upload (#2463)
deux fix, suites à signalements SdR (11/03): ( bon doc mauvais titre , et reformulation mineure)
</commit_message>
<xml_diff>
--- a/packages/code-du-travail-data/dataset/courrier-type/docx/reclamation_des_documents_de_fin_de_contrat.docx
+++ b/packages/code-du-travail-data/dataset/courrier-type/docx/reclamation_des_documents_de_fin_de_contrat.docx
@@ -39,12 +39,7 @@
         <w:pStyle w:val="destinataire"/>
       </w:pPr>
       <w:r>
-        <w:t xml:space="preserve">« Prénom Nom du </w:t>
-      </w:r>
-      <w:bookmarkStart w:id="0" w:name="_GoBack"/>
-      <w:bookmarkEnd w:id="0"/>
-      <w:r>
-        <w:t>représentant »</w:t>
+        <w:t>« Prénom Nom du représentant »</w:t>
       </w:r>
     </w:p>
     <w:p>
@@ -86,10 +81,7 @@
         <w:pStyle w:val="expediteur"/>
       </w:pPr>
       <w:r>
-        <w:t xml:space="preserve"> « Lettre </w:t>
-      </w:r>
-      <w:r>
-        <w:t xml:space="preserve">recommandée avec accusé de réception n° 1A XXX </w:t>
+        <w:t xml:space="preserve"> « Lettre recommandée avec accusé de réception n° 1A XXX </w:t>
       </w:r>
       <w:proofErr w:type="spellStart"/>
       <w:r>
@@ -255,13 +247,7 @@
         <w:rPr>
           <w:rFonts w:ascii="Open Sans" w:hAnsi="Open Sans" w:cs="Arial"/>
         </w:rPr>
-        <w:t xml:space="preserve">Mon contrat de travail </w:t>
-      </w:r>
-      <w:r>
-        <w:rPr>
-          <w:rFonts w:ascii="Open Sans" w:hAnsi="Open Sans" w:cs="Arial"/>
-        </w:rPr>
-        <w:t xml:space="preserve">a pris fin le </w:t>
+        <w:t xml:space="preserve">Mon contrat de travail a pris fin le </w:t>
       </w:r>
       <w:r>
         <w:rPr>
@@ -346,21 +332,43 @@
     </w:p>
     <w:p>
       <w:pPr>
+        <w:pStyle w:val="Textebrut"/>
+        <w:rPr>
+          <w:rFonts w:ascii="Open Sans" w:eastAsia="Arial Unicode MS" w:hAnsi="Open Sans" w:cs="Arial"/>
+          <w:color w:val="000000"/>
+          <w:sz w:val="24"/>
+          <w:szCs w:val="24"/>
+          <w:lang w:eastAsia="fr-FR"/>
+        </w:rPr>
+      </w:pPr>
+      <w:r>
+        <w:rPr>
+          <w:rFonts w:ascii="Open Sans" w:eastAsia="Arial Unicode MS" w:hAnsi="Open Sans" w:cs="Arial"/>
+          <w:color w:val="000000"/>
+          <w:sz w:val="24"/>
+          <w:szCs w:val="24"/>
+          <w:lang w:eastAsia="fr-FR"/>
+        </w:rPr>
+        <w:t>Par la présente, je vous mets donc en demeure de tenir à ma disposition ces documents et de m'indiquer les modalités de cette mise à disposition, ou de me les faire parvenir si vous le préférez, dans un délai de 8 jours à compter de la da</w:t>
+      </w:r>
+      <w:r>
+        <w:rPr>
+          <w:rFonts w:ascii="Open Sans" w:eastAsia="Arial Unicode MS" w:hAnsi="Open Sans" w:cs="Arial"/>
+          <w:color w:val="000000"/>
+          <w:sz w:val="24"/>
+          <w:szCs w:val="24"/>
+          <w:lang w:eastAsia="fr-FR"/>
+        </w:rPr>
+        <w:t>te d'envoi du présent courrier.</w:t>
+      </w:r>
+    </w:p>
+    <w:p>
+      <w:pPr>
         <w:pStyle w:val="Corps"/>
         <w:jc w:val="both"/>
       </w:pPr>
-      <w:r>
-        <w:rPr>
-          <w:rFonts w:ascii="Open Sans" w:hAnsi="Open Sans" w:cs="Arial"/>
-        </w:rPr>
-        <w:t xml:space="preserve">Par la présente, je vous mets donc en demeure de délivrer ces documents, ou m’indiquer </w:t>
-      </w:r>
-      <w:r>
-        <w:rPr>
-          <w:rFonts w:ascii="Open Sans" w:hAnsi="Open Sans" w:cs="Arial"/>
-        </w:rPr>
-        <w:t xml:space="preserve">les modalités de tenue à disposition de ces documents, (ou de me les faire parvenir si vous le souhaitez) un délai de 8 jours à compter de la date d’envoi du présent courrier. </w:t>
-      </w:r>
+      <w:bookmarkStart w:id="0" w:name="_GoBack"/>
+      <w:bookmarkEnd w:id="0"/>
     </w:p>
     <w:p>
       <w:pPr>
@@ -388,13 +396,7 @@
         <w:rPr>
           <w:rFonts w:ascii="Open Sans" w:eastAsia="Arial Unicode MS" w:hAnsi="Open Sans" w:cs="Arial"/>
         </w:rPr>
-        <w:t xml:space="preserve">défaut, je me verrai dans l’obligation de saisir le Conseil des Prud’hommes </w:t>
-      </w:r>
-      <w:r>
-        <w:rPr>
-          <w:rFonts w:ascii="Open Sans" w:eastAsia="Arial Unicode MS" w:hAnsi="Open Sans" w:cs="Arial"/>
-        </w:rPr>
-        <w:t>pour obtenir régularisation et réparation du préjudice subi</w:t>
+        <w:t>défaut, je me verrai dans l’obligation de saisir le Conseil des Prud’hommes pour obtenir régularisation et réparation du préjudice subi</w:t>
       </w:r>
       <w:r>
         <w:rPr>
@@ -457,14 +459,7 @@
           <w:rFonts w:ascii="Open Sans" w:eastAsia="Arial Unicode MS" w:hAnsi="Open Sans" w:cs="Arial"/>
           <w:color w:val="4D73B8"/>
         </w:rPr>
-        <w:t>« Madame / Mon</w:t>
-      </w:r>
-      <w:r>
-        <w:rPr>
-          <w:rFonts w:ascii="Open Sans" w:eastAsia="Arial Unicode MS" w:hAnsi="Open Sans" w:cs="Arial"/>
-          <w:color w:val="4D73B8"/>
-        </w:rPr>
-        <w:t>sieur</w:t>
+        <w:t>« Madame / Monsieur</w:t>
       </w:r>
       <w:bookmarkStart w:id="1" w:name="__DdeLink__2720_1685986494"/>
       <w:r>
@@ -2227,6 +2222,41 @@
       <w:szCs w:val="22"/>
     </w:rPr>
   </w:style>
+  <w:style w:type="paragraph" w:styleId="Textebrut">
+    <w:name w:val="Plain Text"/>
+    <w:basedOn w:val="Normal"/>
+    <w:link w:val="TextebrutCar"/>
+    <w:uiPriority w:val="99"/>
+    <w:semiHidden/>
+    <w:unhideWhenUsed/>
+    <w:rsid w:val="00AA08BF"/>
+    <w:pPr>
+      <w:suppressAutoHyphens w:val="0"/>
+      <w:autoSpaceDN/>
+      <w:textAlignment w:val="auto"/>
+    </w:pPr>
+    <w:rPr>
+      <w:rFonts w:ascii="Calibri" w:eastAsiaTheme="minorHAnsi" w:hAnsi="Calibri" w:cstheme="minorBidi"/>
+      <w:color w:val="auto"/>
+      <w:sz w:val="22"/>
+      <w:szCs w:val="21"/>
+      <w:lang w:val="fr-FR"/>
+    </w:rPr>
+  </w:style>
+  <w:style w:type="character" w:customStyle="1" w:styleId="TextebrutCar">
+    <w:name w:val="Texte brut Car"/>
+    <w:basedOn w:val="Policepardfaut"/>
+    <w:link w:val="Textebrut"/>
+    <w:uiPriority w:val="99"/>
+    <w:semiHidden/>
+    <w:rsid w:val="00AA08BF"/>
+    <w:rPr>
+      <w:rFonts w:ascii="Calibri" w:eastAsiaTheme="minorHAnsi" w:hAnsi="Calibri" w:cstheme="minorBidi"/>
+      <w:sz w:val="22"/>
+      <w:szCs w:val="21"/>
+      <w:lang w:eastAsia="en-US"/>
+    </w:rPr>
+  </w:style>
 </w:styles>
 </file>
 

</xml_diff>